<commit_message>
Final Lab Pt II Commit
</commit_message>
<xml_diff>
--- a/Lab11/Slocum-IT2320-Fall2018-Lab11.docx
+++ b/Lab11/Slocum-IT2320-Fall2018-Lab11.docx
@@ -341,13 +341,40 @@
     <w:p>
       <w:r>
         <w:tab/>
-        <w:t>Commit ID (Link)</w:t>
-      </w:r>
+        <w:t xml:space="preserve">Commit ID </w:t>
+      </w:r>
+      <w:r>
+        <w:rPr>
+          <w:rFonts w:ascii="Consolas" w:hAnsi="Consolas" w:cs="Consolas"/>
+          <w:color w:val="444D56"/>
+          <w:sz w:val="18"/>
+          <w:szCs w:val="18"/>
+          <w:shd w:val="clear" w:color="auto" w:fill="FFFFFF"/>
+        </w:rPr>
+        <w:t>68ac19e056287657d41d5407ba635653c040f776</w:t>
+      </w:r>
+      <w:r>
+        <w:t xml:space="preserve"> </w:t>
+      </w:r>
+      <w:r>
+        <w:t>(</w:t>
+      </w:r>
+      <w:hyperlink r:id="rId10" w:history="1">
+        <w:r>
+          <w:rPr>
+            <w:rStyle w:val="Hyperlink"/>
+          </w:rPr>
+          <w:t>Link</w:t>
+        </w:r>
+      </w:hyperlink>
       <w:bookmarkStart w:id="0" w:name="_GoBack"/>
       <w:bookmarkEnd w:id="0"/>
+      <w:r>
+        <w:t>)</w:t>
+      </w:r>
     </w:p>
     <w:sectPr>
-      <w:headerReference w:type="default" r:id="rId10"/>
+      <w:headerReference w:type="default" r:id="rId11"/>
       <w:type w:val="continuous"/>
       <w:pgSz w:w="12240" w:h="15840"/>
       <w:pgMar w:top="720" w:right="720" w:bottom="720" w:left="720" w:header="720" w:footer="720" w:gutter="0"/>

</xml_diff>